<commit_message>
Already fixes many issues going into update, better plan arenas
</commit_message>
<xml_diff>
--- a/non-game/[Idea] Go Pig or Go Home.docx
+++ b/non-game/[Idea] Go Pig or Go Home.docx
@@ -795,6 +795,184 @@
           <w:lang w:val="en-US"/>
         </w:rPr>
       </w:pPr>
+      <w:r>
+        <w:rPr>
+          <w:lang w:val="en-US"/>
+        </w:rPr>
+        <w:t xml:space="preserve">Can you </w:t>
+      </w:r>
+      <w:r>
+        <w:rPr>
+          <w:b/>
+          <w:bCs/>
+          <w:lang w:val="en-US"/>
+        </w:rPr>
+        <w:t>crash</w:t>
+      </w:r>
+      <w:r>
+        <w:rPr>
+          <w:lang w:val="en-US"/>
+        </w:rPr>
+        <w:t xml:space="preserve">? (Maybe by default you just can’t overlap. But if you bump into someone </w:t>
+      </w:r>
+      <w:r>
+        <w:rPr>
+          <w:i/>
+          <w:iCs/>
+          <w:lang w:val="en-US"/>
+        </w:rPr>
+        <w:t>fast enough</w:t>
+      </w:r>
+      <w:r>
+        <w:rPr>
+          <w:lang w:val="en-US"/>
+        </w:rPr>
+        <w:t xml:space="preserve">, or you have a certain </w:t>
+      </w:r>
+      <w:r>
+        <w:rPr>
+          <w:i/>
+          <w:iCs/>
+          <w:lang w:val="en-US"/>
+        </w:rPr>
+        <w:t>powerup/state</w:t>
+      </w:r>
+      <w:r>
+        <w:rPr>
+          <w:lang w:val="en-US"/>
+        </w:rPr>
+        <w:t>, it causes a crash?)</w:t>
+      </w:r>
+    </w:p>
+    <w:p>
+      <w:pPr>
+        <w:rPr>
+          <w:lang w:val="en-US"/>
+        </w:rPr>
+      </w:pPr>
+    </w:p>
+    <w:p>
+      <w:pPr>
+        <w:rPr>
+          <w:lang w:val="en-US"/>
+        </w:rPr>
+      </w:pPr>
+      <w:r>
+        <w:rPr>
+          <w:b/>
+          <w:bCs/>
+          <w:lang w:val="en-US"/>
+        </w:rPr>
+        <w:t>Trailer:</w:t>
+      </w:r>
+      <w:r>
+        <w:rPr>
+          <w:lang w:val="en-US"/>
+        </w:rPr>
+        <w:t xml:space="preserve"> show a match (or a collection of matches) and </w:t>
+      </w:r>
+      <w:r>
+        <w:rPr>
+          <w:i/>
+          <w:iCs/>
+          <w:lang w:val="en-US"/>
+        </w:rPr>
+        <w:t>cast</w:t>
+      </w:r>
+      <w:r>
+        <w:rPr>
+          <w:lang w:val="en-US"/>
+        </w:rPr>
+        <w:t xml:space="preserve"> it like it’s a real, important, exciting Olympics match. (Take cliché sentences from Rocket League, Trackmania or Soccer casting.)</w:t>
+      </w:r>
+    </w:p>
+    <w:p>
+      <w:pPr>
+        <w:rPr>
+          <w:lang w:val="en-US"/>
+        </w:rPr>
+      </w:pPr>
+    </w:p>
+    <w:p>
+      <w:pPr>
+        <w:rPr>
+          <w:lang w:val="en-US"/>
+        </w:rPr>
+      </w:pPr>
+      <w:r>
+        <w:rPr>
+          <w:lang w:val="en-US"/>
+        </w:rPr>
+        <w:t>When it switches to a different game, do something like:</w:t>
+      </w:r>
+    </w:p>
+    <w:p>
+      <w:pPr>
+        <w:pStyle w:val="ListParagraph"/>
+        <w:numPr>
+          <w:ilvl w:val="0"/>
+          <w:numId w:val="4"/>
+        </w:numPr>
+        <w:rPr>
+          <w:lang w:val="en-US"/>
+        </w:rPr>
+      </w:pPr>
+      <w:r>
+        <w:rPr>
+          <w:lang w:val="en-US"/>
+        </w:rPr>
+        <w:t>Caster 1: “Woah, the whole game just changed!”</w:t>
+      </w:r>
+    </w:p>
+    <w:p>
+      <w:pPr>
+        <w:pStyle w:val="ListParagraph"/>
+        <w:numPr>
+          <w:ilvl w:val="0"/>
+          <w:numId w:val="4"/>
+        </w:numPr>
+        <w:rPr>
+          <w:lang w:val="en-US"/>
+        </w:rPr>
+      </w:pPr>
+      <w:r>
+        <w:rPr>
+          <w:lang w:val="en-US"/>
+        </w:rPr>
+        <w:t>Caster 2: “Nah, that’s just for the trailer.”</w:t>
+      </w:r>
+    </w:p>
+    <w:p>
+      <w:pPr>
+        <w:pStyle w:val="ListParagraph"/>
+        <w:numPr>
+          <w:ilvl w:val="0"/>
+          <w:numId w:val="4"/>
+        </w:numPr>
+        <w:rPr>
+          <w:lang w:val="en-US"/>
+        </w:rPr>
+      </w:pPr>
+      <w:r>
+        <w:rPr>
+          <w:lang w:val="en-US"/>
+        </w:rPr>
+        <w:t>Caster 1: ”Ah – alright.”</w:t>
+      </w:r>
+    </w:p>
+    <w:p>
+      <w:pPr>
+        <w:rPr>
+          <w:lang w:val="en-US"/>
+        </w:rPr>
+      </w:pPr>
+    </w:p>
+    <w:p>
+      <w:pPr>
+        <w:rPr>
+          <w:lang w:val="en-US"/>
+        </w:rPr>
+      </w:pPr>
     </w:p>
     <w:sectPr>
       <w:pgSz w:w="12240" w:h="15840"/>
@@ -847,6 +1025,119 @@
 <file path=word/numbering.xml><?xml version="1.0" encoding="utf-8"?>
 <w:numbering xmlns:wpc="http://schemas.microsoft.com/office/word/2010/wordprocessingCanvas" xmlns:cx="http://schemas.microsoft.com/office/drawing/2014/chartex" xmlns:cx1="http://schemas.microsoft.com/office/drawing/2015/9/8/chartex" xmlns:cx2="http://schemas.microsoft.com/office/drawing/2015/10/21/chartex" xmlns:cx3="http://schemas.microsoft.com/office/drawing/2016/5/9/chartex" xmlns:cx4="http://schemas.microsoft.com/office/drawing/2016/5/10/chartex" xmlns:cx5="http://schemas.microsoft.com/office/drawing/2016/5/11/chartex" xmlns:cx6="http://schemas.microsoft.com/office/drawing/2016/5/12/chartex" xmlns:cx7="http://schemas.microsoft.com/office/drawing/2016/5/13/chartex" xmlns:cx8="http://schemas.microsoft.com/office/drawing/2016/5/14/chartex" xmlns:mc="http://schemas.openxmlformats.org/markup-compatibility/2006" xmlns:aink="http://schemas.microsoft.com/office/drawing/2016/ink" xmlns:am3d="http://schemas.microsoft.com/office/drawing/2017/model3d" xmlns:o="urn:schemas-microsoft-com:office:office" xmlns:r="http://schemas.openxmlformats.org/officeDocument/2006/relationships" xmlns:m="http://schemas.openxmlformats.org/officeDocument/2006/math" xmlns:v="urn:schemas-microsoft-com:vml" xmlns:wp14="http://schemas.microsoft.com/office/word/2010/wordprocessingDrawing" xmlns:wp="http://schemas.openxmlformats.org/drawingml/2006/wordprocessingDrawing" xmlns:w10="urn:schemas-microsoft-com:office:word" xmlns:w="http://schemas.openxmlformats.org/wordprocessingml/2006/main" xmlns:w14="http://schemas.microsoft.com/office/word/2010/wordml" xmlns:w15="http://schemas.microsoft.com/office/word/2012/wordml" xmlns:w16cex="http://schemas.microsoft.com/office/word/2018/wordml/cex" xmlns:w16cid="http://schemas.microsoft.com/office/word/2016/wordml/cid" xmlns:w16="http://schemas.microsoft.com/office/word/2018/wordml" xmlns:w16se="http://schemas.microsoft.com/office/word/2015/wordml/symex" xmlns:wpg="http://schemas.microsoft.com/office/word/2010/wordprocessingGroup" xmlns:wpi="http://schemas.microsoft.com/office/word/2010/wordprocessingInk" xmlns:wne="http://schemas.microsoft.com/office/word/2006/wordml" xmlns:wps="http://schemas.microsoft.com/office/word/2010/wordprocessingShape" mc:Ignorable="w14 w15 w16se w16cid w16 w16cex wp14">
   <w:abstractNum w:abstractNumId="0" w15:restartNumberingAfterBreak="0">
+    <w:nsid w:val="01484C65"/>
+    <w:multiLevelType w:val="hybridMultilevel"/>
+    <w:tmpl w:val="0D1A1D82"/>
+    <w:lvl w:ilvl="0" w:tplc="04130001">
+      <w:start w:val="1"/>
+      <w:numFmt w:val="bullet"/>
+      <w:lvlText w:val=""/>
+      <w:lvlJc w:val="left"/>
+      <w:pPr>
+        <w:ind w:left="720" w:hanging="360"/>
+      </w:pPr>
+      <w:rPr>
+        <w:rFonts w:ascii="Symbol" w:hAnsi="Symbol" w:hint="default"/>
+      </w:rPr>
+    </w:lvl>
+    <w:lvl w:ilvl="1" w:tplc="04130003" w:tentative="1">
+      <w:start w:val="1"/>
+      <w:numFmt w:val="bullet"/>
+      <w:lvlText w:val="o"/>
+      <w:lvlJc w:val="left"/>
+      <w:pPr>
+        <w:ind w:left="1440" w:hanging="360"/>
+      </w:pPr>
+      <w:rPr>
+        <w:rFonts w:ascii="Courier New" w:hAnsi="Courier New" w:cs="Courier New" w:hint="default"/>
+      </w:rPr>
+    </w:lvl>
+    <w:lvl w:ilvl="2" w:tplc="04130005" w:tentative="1">
+      <w:start w:val="1"/>
+      <w:numFmt w:val="bullet"/>
+      <w:lvlText w:val=""/>
+      <w:lvlJc w:val="left"/>
+      <w:pPr>
+        <w:ind w:left="2160" w:hanging="360"/>
+      </w:pPr>
+      <w:rPr>
+        <w:rFonts w:ascii="Wingdings" w:hAnsi="Wingdings" w:hint="default"/>
+      </w:rPr>
+    </w:lvl>
+    <w:lvl w:ilvl="3" w:tplc="04130001" w:tentative="1">
+      <w:start w:val="1"/>
+      <w:numFmt w:val="bullet"/>
+      <w:lvlText w:val=""/>
+      <w:lvlJc w:val="left"/>
+      <w:pPr>
+        <w:ind w:left="2880" w:hanging="360"/>
+      </w:pPr>
+      <w:rPr>
+        <w:rFonts w:ascii="Symbol" w:hAnsi="Symbol" w:hint="default"/>
+      </w:rPr>
+    </w:lvl>
+    <w:lvl w:ilvl="4" w:tplc="04130003" w:tentative="1">
+      <w:start w:val="1"/>
+      <w:numFmt w:val="bullet"/>
+      <w:lvlText w:val="o"/>
+      <w:lvlJc w:val="left"/>
+      <w:pPr>
+        <w:ind w:left="3600" w:hanging="360"/>
+      </w:pPr>
+      <w:rPr>
+        <w:rFonts w:ascii="Courier New" w:hAnsi="Courier New" w:cs="Courier New" w:hint="default"/>
+      </w:rPr>
+    </w:lvl>
+    <w:lvl w:ilvl="5" w:tplc="04130005" w:tentative="1">
+      <w:start w:val="1"/>
+      <w:numFmt w:val="bullet"/>
+      <w:lvlText w:val=""/>
+      <w:lvlJc w:val="left"/>
+      <w:pPr>
+        <w:ind w:left="4320" w:hanging="360"/>
+      </w:pPr>
+      <w:rPr>
+        <w:rFonts w:ascii="Wingdings" w:hAnsi="Wingdings" w:hint="default"/>
+      </w:rPr>
+    </w:lvl>
+    <w:lvl w:ilvl="6" w:tplc="04130001" w:tentative="1">
+      <w:start w:val="1"/>
+      <w:numFmt w:val="bullet"/>
+      <w:lvlText w:val=""/>
+      <w:lvlJc w:val="left"/>
+      <w:pPr>
+        <w:ind w:left="5040" w:hanging="360"/>
+      </w:pPr>
+      <w:rPr>
+        <w:rFonts w:ascii="Symbol" w:hAnsi="Symbol" w:hint="default"/>
+      </w:rPr>
+    </w:lvl>
+    <w:lvl w:ilvl="7" w:tplc="04130003" w:tentative="1">
+      <w:start w:val="1"/>
+      <w:numFmt w:val="bullet"/>
+      <w:lvlText w:val="o"/>
+      <w:lvlJc w:val="left"/>
+      <w:pPr>
+        <w:ind w:left="5760" w:hanging="360"/>
+      </w:pPr>
+      <w:rPr>
+        <w:rFonts w:ascii="Courier New" w:hAnsi="Courier New" w:cs="Courier New" w:hint="default"/>
+      </w:rPr>
+    </w:lvl>
+    <w:lvl w:ilvl="8" w:tplc="04130005" w:tentative="1">
+      <w:start w:val="1"/>
+      <w:numFmt w:val="bullet"/>
+      <w:lvlText w:val=""/>
+      <w:lvlJc w:val="left"/>
+      <w:pPr>
+        <w:ind w:left="6480" w:hanging="360"/>
+      </w:pPr>
+      <w:rPr>
+        <w:rFonts w:ascii="Wingdings" w:hAnsi="Wingdings" w:hint="default"/>
+      </w:rPr>
+    </w:lvl>
+  </w:abstractNum>
+  <w:abstractNum w:abstractNumId="1" w15:restartNumberingAfterBreak="0">
     <w:nsid w:val="1EF84DE3"/>
     <w:multiLevelType w:val="hybridMultilevel"/>
     <w:tmpl w:val="A65ED18E"/>
@@ -959,7 +1250,7 @@
       </w:rPr>
     </w:lvl>
   </w:abstractNum>
-  <w:abstractNum w:abstractNumId="1" w15:restartNumberingAfterBreak="0">
+  <w:abstractNum w:abstractNumId="2" w15:restartNumberingAfterBreak="0">
     <w:nsid w:val="6ADB1FC7"/>
     <w:multiLevelType w:val="hybridMultilevel"/>
     <w:tmpl w:val="B586604A"/>
@@ -1072,7 +1363,7 @@
       </w:rPr>
     </w:lvl>
   </w:abstractNum>
-  <w:abstractNum w:abstractNumId="2" w15:restartNumberingAfterBreak="0">
+  <w:abstractNum w:abstractNumId="3" w15:restartNumberingAfterBreak="0">
     <w:nsid w:val="732E03EF"/>
     <w:multiLevelType w:val="hybridMultilevel"/>
     <w:tmpl w:val="0ADE6C46"/>
@@ -1186,12 +1477,15 @@
     </w:lvl>
   </w:abstractNum>
   <w:num w:numId="1">
+    <w:abstractNumId w:val="2"/>
+  </w:num>
+  <w:num w:numId="2">
+    <w:abstractNumId w:val="3"/>
+  </w:num>
+  <w:num w:numId="3">
     <w:abstractNumId w:val="1"/>
   </w:num>
-  <w:num w:numId="2">
-    <w:abstractNumId w:val="2"/>
-  </w:num>
-  <w:num w:numId="3">
+  <w:num w:numId="4">
     <w:abstractNumId w:val="0"/>
   </w:num>
   <w:numIdMacAtCleanup w:val="3"/>

</xml_diff>